<commit_message>
Updated the Progress report and IT Template
</commit_message>
<xml_diff>
--- a/IT_Template.docx
+++ b/IT_Template.docx
@@ -291,23 +291,13 @@
           <w:bdr w:val="none" w:sz="0" w:space="0" w:color="auto" w:frame="1"/>
         </w:rPr>
       </w:pPr>
-      <w:proofErr w:type="spellStart"/>
       <w:r>
         <w:rPr>
           <w:rFonts w:ascii="Arial" w:hAnsi="Arial" w:cs="Arial"/>
           <w:sz w:val="28"/>
           <w:bdr w:val="none" w:sz="0" w:space="0" w:color="auto" w:frame="1"/>
         </w:rPr>
-        <w:t>Brunas</w:t>
-      </w:r>
-      <w:proofErr w:type="spellEnd"/>
-      <w:r>
-        <w:rPr>
-          <w:rFonts w:ascii="Arial" w:hAnsi="Arial" w:cs="Arial"/>
-          <w:sz w:val="28"/>
-          <w:bdr w:val="none" w:sz="0" w:space="0" w:color="auto" w:frame="1"/>
-        </w:rPr>
-        <w:t xml:space="preserve"> Joseph</w:t>
+        <w:t>Brunas Joseph</w:t>
       </w:r>
     </w:p>
     <w:p>
@@ -807,6 +797,158 @@
           <w:rFonts w:ascii="Arial" w:hAnsi="Arial" w:cs="Arial"/>
         </w:rPr>
         <w:t>API key security was ensured through environment variables.</w:t>
+      </w:r>
+    </w:p>
+    <w:p>
+      <w:pPr>
+        <w:spacing w:before="100" w:beforeAutospacing="1" w:after="100" w:afterAutospacing="1"/>
+        <w:rPr>
+          <w:rFonts w:ascii="Arial" w:hAnsi="Arial" w:cs="Arial"/>
+          <w:sz w:val="20"/>
+          <w:szCs w:val="20"/>
+        </w:rPr>
+      </w:pPr>
+      <w:r>
+        <w:rPr>
+          <w:rFonts w:ascii="Arial" w:hAnsi="Arial" w:cs="Arial"/>
+          <w:sz w:val="20"/>
+          <w:szCs w:val="20"/>
+        </w:rPr>
+        <w:t>Frontend</w:t>
+      </w:r>
+      <w:r>
+        <w:rPr>
+          <w:rFonts w:ascii="Arial" w:hAnsi="Arial" w:cs="Arial"/>
+          <w:sz w:val="20"/>
+          <w:szCs w:val="20"/>
+        </w:rPr>
+        <w:t>:</w:t>
+      </w:r>
+    </w:p>
+    <w:p>
+      <w:pPr>
+        <w:pStyle w:val="ListParagraph"/>
+        <w:numPr>
+          <w:ilvl w:val="0"/>
+          <w:numId w:val="46"/>
+        </w:numPr>
+        <w:spacing w:before="100" w:beforeAutospacing="1" w:after="100" w:afterAutospacing="1"/>
+        <w:rPr>
+          <w:rFonts w:ascii="Arial" w:hAnsi="Arial" w:cs="Arial"/>
+          <w:sz w:val="20"/>
+          <w:szCs w:val="20"/>
+        </w:rPr>
+      </w:pPr>
+      <w:r>
+        <w:rPr>
+          <w:rFonts w:ascii="Arial" w:hAnsi="Arial" w:cs="Arial"/>
+          <w:b/>
+          <w:bCs/>
+          <w:sz w:val="20"/>
+          <w:szCs w:val="20"/>
+        </w:rPr>
+        <w:t>HTML:</w:t>
+      </w:r>
+    </w:p>
+    <w:p>
+      <w:pPr>
+        <w:pStyle w:val="ListParagraph"/>
+        <w:numPr>
+          <w:ilvl w:val="1"/>
+          <w:numId w:val="46"/>
+        </w:numPr>
+        <w:spacing w:before="100" w:beforeAutospacing="1" w:after="100" w:afterAutospacing="1"/>
+        <w:rPr>
+          <w:rFonts w:ascii="Arial" w:hAnsi="Arial" w:cs="Arial"/>
+        </w:rPr>
+      </w:pPr>
+      <w:r>
+        <w:rPr>
+          <w:rFonts w:ascii="Arial" w:hAnsi="Arial" w:cs="Arial"/>
+        </w:rPr>
+        <w:t xml:space="preserve">Used to design a website to display the restaurants the user is trying to find. </w:t>
+      </w:r>
+    </w:p>
+    <w:p>
+      <w:pPr>
+        <w:pStyle w:val="ListParagraph"/>
+        <w:numPr>
+          <w:ilvl w:val="1"/>
+          <w:numId w:val="46"/>
+        </w:numPr>
+        <w:spacing w:before="100" w:beforeAutospacing="1" w:after="100" w:afterAutospacing="1"/>
+        <w:rPr>
+          <w:rFonts w:ascii="Arial" w:hAnsi="Arial" w:cs="Arial"/>
+        </w:rPr>
+      </w:pPr>
+      <w:r>
+        <w:rPr>
+          <w:rFonts w:ascii="Arial" w:hAnsi="Arial" w:cs="Arial"/>
+        </w:rPr>
+        <w:t xml:space="preserve">Currently contains a login, sign up, and navigation page for user’s ability to search for restaurants near their locations they may enjoy. </w:t>
+      </w:r>
+    </w:p>
+    <w:p>
+      <w:pPr>
+        <w:pStyle w:val="ListParagraph"/>
+        <w:numPr>
+          <w:ilvl w:val="0"/>
+          <w:numId w:val="46"/>
+        </w:numPr>
+        <w:spacing w:before="100" w:beforeAutospacing="1" w:after="100" w:afterAutospacing="1"/>
+        <w:rPr>
+          <w:rFonts w:ascii="Arial" w:hAnsi="Arial" w:cs="Arial"/>
+          <w:sz w:val="20"/>
+          <w:szCs w:val="20"/>
+        </w:rPr>
+      </w:pPr>
+      <w:r>
+        <w:rPr>
+          <w:rFonts w:ascii="Arial" w:hAnsi="Arial" w:cs="Arial"/>
+          <w:b/>
+          <w:bCs/>
+          <w:sz w:val="20"/>
+          <w:szCs w:val="20"/>
+        </w:rPr>
+        <w:t>CSS:</w:t>
+      </w:r>
+    </w:p>
+    <w:p>
+      <w:pPr>
+        <w:pStyle w:val="ListParagraph"/>
+        <w:numPr>
+          <w:ilvl w:val="1"/>
+          <w:numId w:val="46"/>
+        </w:numPr>
+        <w:spacing w:before="100" w:beforeAutospacing="1" w:after="100" w:afterAutospacing="1"/>
+        <w:rPr>
+          <w:rFonts w:ascii="Arial" w:hAnsi="Arial" w:cs="Arial"/>
+        </w:rPr>
+      </w:pPr>
+      <w:r>
+        <w:rPr>
+          <w:rFonts w:ascii="Arial" w:hAnsi="Arial" w:cs="Arial"/>
+        </w:rPr>
+        <w:t xml:space="preserve">Used to help create a display of the page that the user may enjoy looking at. </w:t>
+      </w:r>
+    </w:p>
+    <w:p>
+      <w:pPr>
+        <w:pStyle w:val="ListParagraph"/>
+        <w:numPr>
+          <w:ilvl w:val="1"/>
+          <w:numId w:val="46"/>
+        </w:numPr>
+        <w:spacing w:before="100" w:beforeAutospacing="1" w:after="100" w:afterAutospacing="1"/>
+        <w:rPr>
+          <w:rFonts w:ascii="Arial" w:hAnsi="Arial" w:cs="Arial"/>
+        </w:rPr>
+      </w:pPr>
+      <w:r>
+        <w:rPr>
+          <w:rFonts w:ascii="Arial" w:hAnsi="Arial" w:cs="Arial"/>
+        </w:rPr>
+        <w:t>Contains a style for different aspects of the site so it can be easy on the eyes. This allows ease in designing the pages.</w:t>
       </w:r>
     </w:p>
     <w:p>
@@ -1057,6 +1199,7 @@
         <w:rPr>
           <w:rFonts w:ascii="Arial" w:eastAsia="Times New Roman" w:hAnsi="Arial" w:cs="Arial"/>
         </w:rPr>
+        <w:lastRenderedPageBreak/>
         <w:t>We tested whether the API correctly inserted, retrieved, updated, and deleted data from the MySQL database.</w:t>
       </w:r>
     </w:p>
@@ -1171,7 +1314,6 @@
           <w:rFonts w:cs="Arial"/>
           <w:bdr w:val="none" w:sz="0" w:space="0" w:color="auto" w:frame="1"/>
         </w:rPr>
-        <w:lastRenderedPageBreak/>
         <w:t>Execution-based Non-Functional Testing</w:t>
       </w:r>
       <w:r>
@@ -1599,13 +1741,7 @@
         <w:rPr>
           <w:rFonts w:ascii="Arial" w:hAnsi="Arial" w:cs="Arial"/>
         </w:rPr>
-        <w:t>The application was tested across different browsers (Chrome, Firefox, Safari) and devices to verify proper rendering and functionality</w:t>
-      </w:r>
-      <w:r>
-        <w:rPr>
-          <w:rFonts w:ascii="Arial" w:hAnsi="Arial" w:cs="Arial"/>
-        </w:rPr>
-        <w:t>.</w:t>
+        <w:t>The application was tested across different browsers (Chrome, Firefox, Safari) and devices to verify proper rendering and functionality.</w:t>
       </w:r>
     </w:p>
     <w:p>
@@ -1621,6 +1757,7 @@
           <w:rFonts w:cs="Arial"/>
           <w:bdr w:val="none" w:sz="0" w:space="0" w:color="auto" w:frame="1"/>
         </w:rPr>
+        <w:lastRenderedPageBreak/>
         <w:t xml:space="preserve">Non-Execution-based </w:t>
       </w:r>
       <w:r>
@@ -1785,19 +1922,7 @@
         <w:rPr>
           <w:rFonts w:ascii="Arial" w:hAnsi="Arial" w:cs="Arial"/>
         </w:rPr>
-        <w:t xml:space="preserve">Git version control was used to track </w:t>
-      </w:r>
-      <w:r>
-        <w:rPr>
-          <w:rFonts w:ascii="Arial" w:hAnsi="Arial" w:cs="Arial"/>
-        </w:rPr>
-        <w:t>changes,</w:t>
-      </w:r>
-      <w:r>
-        <w:rPr>
-          <w:rFonts w:ascii="Arial" w:hAnsi="Arial" w:cs="Arial"/>
-        </w:rPr>
-        <w:t xml:space="preserve"> and review commits before </w:t>
+        <w:t xml:space="preserve">Git version control was used to track changes, and review commits before </w:t>
       </w:r>
     </w:p>
     <w:p>
@@ -5963,6 +6088,119 @@
     </w:lvl>
   </w:abstractNum>
   <w:abstractNum w:abstractNumId="36" w15:restartNumberingAfterBreak="0">
+    <w:nsid w:val="6CB934B0"/>
+    <w:multiLevelType w:val="hybridMultilevel"/>
+    <w:tmpl w:val="04C6908E"/>
+    <w:lvl w:ilvl="0" w:tplc="04090001">
+      <w:start w:val="1"/>
+      <w:numFmt w:val="bullet"/>
+      <w:lvlText w:val=""/>
+      <w:lvlJc w:val="left"/>
+      <w:pPr>
+        <w:ind w:left="720" w:hanging="360"/>
+      </w:pPr>
+      <w:rPr>
+        <w:rFonts w:ascii="Symbol" w:hAnsi="Symbol" w:hint="default"/>
+      </w:rPr>
+    </w:lvl>
+    <w:lvl w:ilvl="1" w:tplc="04090003">
+      <w:start w:val="1"/>
+      <w:numFmt w:val="bullet"/>
+      <w:lvlText w:val="o"/>
+      <w:lvlJc w:val="left"/>
+      <w:pPr>
+        <w:ind w:left="1440" w:hanging="360"/>
+      </w:pPr>
+      <w:rPr>
+        <w:rFonts w:ascii="Courier New" w:hAnsi="Courier New" w:cs="Courier New" w:hint="default"/>
+      </w:rPr>
+    </w:lvl>
+    <w:lvl w:ilvl="2" w:tplc="04090005" w:tentative="1">
+      <w:start w:val="1"/>
+      <w:numFmt w:val="bullet"/>
+      <w:lvlText w:val=""/>
+      <w:lvlJc w:val="left"/>
+      <w:pPr>
+        <w:ind w:left="2160" w:hanging="360"/>
+      </w:pPr>
+      <w:rPr>
+        <w:rFonts w:ascii="Wingdings" w:hAnsi="Wingdings" w:hint="default"/>
+      </w:rPr>
+    </w:lvl>
+    <w:lvl w:ilvl="3" w:tplc="04090001" w:tentative="1">
+      <w:start w:val="1"/>
+      <w:numFmt w:val="bullet"/>
+      <w:lvlText w:val=""/>
+      <w:lvlJc w:val="left"/>
+      <w:pPr>
+        <w:ind w:left="2880" w:hanging="360"/>
+      </w:pPr>
+      <w:rPr>
+        <w:rFonts w:ascii="Symbol" w:hAnsi="Symbol" w:hint="default"/>
+      </w:rPr>
+    </w:lvl>
+    <w:lvl w:ilvl="4" w:tplc="04090003" w:tentative="1">
+      <w:start w:val="1"/>
+      <w:numFmt w:val="bullet"/>
+      <w:lvlText w:val="o"/>
+      <w:lvlJc w:val="left"/>
+      <w:pPr>
+        <w:ind w:left="3600" w:hanging="360"/>
+      </w:pPr>
+      <w:rPr>
+        <w:rFonts w:ascii="Courier New" w:hAnsi="Courier New" w:cs="Courier New" w:hint="default"/>
+      </w:rPr>
+    </w:lvl>
+    <w:lvl w:ilvl="5" w:tplc="04090005" w:tentative="1">
+      <w:start w:val="1"/>
+      <w:numFmt w:val="bullet"/>
+      <w:lvlText w:val=""/>
+      <w:lvlJc w:val="left"/>
+      <w:pPr>
+        <w:ind w:left="4320" w:hanging="360"/>
+      </w:pPr>
+      <w:rPr>
+        <w:rFonts w:ascii="Wingdings" w:hAnsi="Wingdings" w:hint="default"/>
+      </w:rPr>
+    </w:lvl>
+    <w:lvl w:ilvl="6" w:tplc="04090001" w:tentative="1">
+      <w:start w:val="1"/>
+      <w:numFmt w:val="bullet"/>
+      <w:lvlText w:val=""/>
+      <w:lvlJc w:val="left"/>
+      <w:pPr>
+        <w:ind w:left="5040" w:hanging="360"/>
+      </w:pPr>
+      <w:rPr>
+        <w:rFonts w:ascii="Symbol" w:hAnsi="Symbol" w:hint="default"/>
+      </w:rPr>
+    </w:lvl>
+    <w:lvl w:ilvl="7" w:tplc="04090003" w:tentative="1">
+      <w:start w:val="1"/>
+      <w:numFmt w:val="bullet"/>
+      <w:lvlText w:val="o"/>
+      <w:lvlJc w:val="left"/>
+      <w:pPr>
+        <w:ind w:left="5760" w:hanging="360"/>
+      </w:pPr>
+      <w:rPr>
+        <w:rFonts w:ascii="Courier New" w:hAnsi="Courier New" w:cs="Courier New" w:hint="default"/>
+      </w:rPr>
+    </w:lvl>
+    <w:lvl w:ilvl="8" w:tplc="04090005" w:tentative="1">
+      <w:start w:val="1"/>
+      <w:numFmt w:val="bullet"/>
+      <w:lvlText w:val=""/>
+      <w:lvlJc w:val="left"/>
+      <w:pPr>
+        <w:ind w:left="6480" w:hanging="360"/>
+      </w:pPr>
+      <w:rPr>
+        <w:rFonts w:ascii="Wingdings" w:hAnsi="Wingdings" w:hint="default"/>
+      </w:rPr>
+    </w:lvl>
+  </w:abstractNum>
+  <w:abstractNum w:abstractNumId="37" w15:restartNumberingAfterBreak="0">
     <w:nsid w:val="6E0C13CC"/>
     <w:multiLevelType w:val="multilevel"/>
     <w:tmpl w:val="5F5CA9CC"/>
@@ -6075,7 +6313,7 @@
       </w:pPr>
     </w:lvl>
   </w:abstractNum>
-  <w:abstractNum w:abstractNumId="37" w15:restartNumberingAfterBreak="0">
+  <w:abstractNum w:abstractNumId="38" w15:restartNumberingAfterBreak="0">
     <w:nsid w:val="75DD6782"/>
     <w:multiLevelType w:val="multilevel"/>
     <w:tmpl w:val="683E6884"/>
@@ -6188,7 +6426,7 @@
       </w:pPr>
     </w:lvl>
   </w:abstractNum>
-  <w:abstractNum w:abstractNumId="38" w15:restartNumberingAfterBreak="0">
+  <w:abstractNum w:abstractNumId="39" w15:restartNumberingAfterBreak="0">
     <w:nsid w:val="791F7A5E"/>
     <w:multiLevelType w:val="multilevel"/>
     <w:tmpl w:val="9C481D1A"/>
@@ -6337,7 +6575,7 @@
       </w:rPr>
     </w:lvl>
   </w:abstractNum>
-  <w:abstractNum w:abstractNumId="39" w15:restartNumberingAfterBreak="0">
+  <w:abstractNum w:abstractNumId="40" w15:restartNumberingAfterBreak="0">
     <w:nsid w:val="794D4124"/>
     <w:multiLevelType w:val="multilevel"/>
     <w:tmpl w:val="729C3BC6"/>
@@ -6450,7 +6688,7 @@
       </w:rPr>
     </w:lvl>
   </w:abstractNum>
-  <w:abstractNum w:abstractNumId="40" w15:restartNumberingAfterBreak="0">
+  <w:abstractNum w:abstractNumId="41" w15:restartNumberingAfterBreak="0">
     <w:nsid w:val="7A834742"/>
     <w:multiLevelType w:val="multilevel"/>
     <w:tmpl w:val="4D2C2702"/>
@@ -6563,7 +6801,7 @@
       </w:rPr>
     </w:lvl>
   </w:abstractNum>
-  <w:abstractNum w:abstractNumId="41" w15:restartNumberingAfterBreak="0">
+  <w:abstractNum w:abstractNumId="42" w15:restartNumberingAfterBreak="0">
     <w:nsid w:val="7E653631"/>
     <w:multiLevelType w:val="multilevel"/>
     <w:tmpl w:val="8ADED7A8"/>
@@ -6683,7 +6921,7 @@
     <w:abstractNumId w:val="22"/>
   </w:num>
   <w:num w:numId="3" w16cid:durableId="2053263400">
-    <w:abstractNumId w:val="41"/>
+    <w:abstractNumId w:val="42"/>
   </w:num>
   <w:num w:numId="4" w16cid:durableId="2070688000">
     <w:abstractNumId w:val="35"/>
@@ -6707,7 +6945,7 @@
     <w:abstractNumId w:val="10"/>
   </w:num>
   <w:num w:numId="11" w16cid:durableId="1990556293">
-    <w:abstractNumId w:val="37"/>
+    <w:abstractNumId w:val="38"/>
   </w:num>
   <w:num w:numId="12" w16cid:durableId="1520116532">
     <w:abstractNumId w:val="7"/>
@@ -6728,7 +6966,7 @@
     <w:abstractNumId w:val="23"/>
   </w:num>
   <w:num w:numId="18" w16cid:durableId="1174609227">
-    <w:abstractNumId w:val="36"/>
+    <w:abstractNumId w:val="37"/>
   </w:num>
   <w:num w:numId="19" w16cid:durableId="1035810522">
     <w:abstractNumId w:val="24"/>
@@ -6761,7 +6999,7 @@
     <w:abstractNumId w:val="16"/>
   </w:num>
   <w:num w:numId="29" w16cid:durableId="1163665423">
-    <w:abstractNumId w:val="39"/>
+    <w:abstractNumId w:val="40"/>
   </w:num>
   <w:num w:numId="30" w16cid:durableId="914894121">
     <w:abstractNumId w:val="33"/>
@@ -6833,7 +7071,7 @@
     </w:lvlOverride>
   </w:num>
   <w:num w:numId="35" w16cid:durableId="1725986683">
-    <w:abstractNumId w:val="40"/>
+    <w:abstractNumId w:val="41"/>
   </w:num>
   <w:num w:numId="36" w16cid:durableId="2078622743">
     <w:abstractNumId w:val="5"/>
@@ -6857,13 +7095,16 @@
     <w:abstractNumId w:val="12"/>
   </w:num>
   <w:num w:numId="43" w16cid:durableId="1608393948">
-    <w:abstractNumId w:val="38"/>
+    <w:abstractNumId w:val="39"/>
   </w:num>
   <w:num w:numId="44" w16cid:durableId="197937628">
     <w:abstractNumId w:val="26"/>
   </w:num>
   <w:num w:numId="45" w16cid:durableId="2075854075">
     <w:abstractNumId w:val="2"/>
+  </w:num>
+  <w:num w:numId="46" w16cid:durableId="1783303427">
+    <w:abstractNumId w:val="36"/>
   </w:num>
 </w:numbering>
 </file>

</xml_diff>